<commit_message>
fin pour ce soir
</commit_message>
<xml_diff>
--- a/Compte-Rendu_TP-Socket_DEZERE-Florian-L2SPI.docx
+++ b/Compte-Rendu_TP-Socket_DEZERE-Florian-L2SPI.docx
@@ -6,6 +6,8 @@
       <w:pPr>
         <w:pStyle w:val="Titre"/>
       </w:pPr>
+      <w:bookmarkStart w:id="0" w:name="_GoBack"/>
+      <w:bookmarkEnd w:id="0"/>
       <w:r>
         <w:t>TP Réseau : Développement d’applications Client-Serveur</w:t>
       </w:r>
@@ -17,21 +19,1083 @@
       </w:r>
       <w:proofErr w:type="spellStart"/>
       <w:r>
-        <w:t>Shifumi</w:t>
+        <w:t>Sh</w:t>
+      </w:r>
+      <w:r>
+        <w:t>i</w:t>
       </w:r>
       <w:proofErr w:type="spellEnd"/>
       <w:r>
+        <w:t>-Fu-Mi</w:t>
+      </w:r>
+      <w:r>
         <w:t xml:space="preserve"> (Pierre, Feuille, Ciseaux). Mais avant cela, l’application devra être capable de transférer des commandes spécifiques données sous forme de chaînes de caractères. Pour mettre cela en œuvre nous utiliserons les pro</w:t>
       </w:r>
       <w:r>
         <w:t xml:space="preserve">tocoles TCP et UDP. </w:t>
       </w:r>
-      <w:bookmarkStart w:id="0" w:name="_GoBack"/>
-      <w:bookmarkEnd w:id="0"/>
+    </w:p>
+    <w:p>
+      <w:pPr>
+        <w:pStyle w:val="Titre1"/>
+      </w:pPr>
+      <w:bookmarkStart w:id="1" w:name="_Toc445420897"/>
+      <w:r>
+        <w:t>Recherche d’informations</w:t>
+      </w:r>
+      <w:bookmarkEnd w:id="1"/>
+    </w:p>
+    <w:p>
+      <w:r>
+        <w:t>Pour cette partie, il nous aura fallu configurer nos adresses IP ainsi que notre masque de sous-réseau, d’étudier certaines primitives utiles pour la transmissions de donnée pour les sockets et trouver l’utilité de certains fichiers systèmes.</w:t>
+      </w:r>
+    </w:p>
+    <w:p>
+      <w:pPr>
+        <w:pStyle w:val="Titre1"/>
+      </w:pPr>
+      <w:bookmarkStart w:id="2" w:name="_Toc445420898"/>
+      <w:r>
+        <w:t xml:space="preserve">Mise en place </w:t>
+      </w:r>
+      <w:r>
+        <w:t>des Sockets TCP</w:t>
+      </w:r>
+      <w:bookmarkEnd w:id="2"/>
+    </w:p>
+    <w:p>
+      <w:pPr>
+        <w:pStyle w:val="Titre2"/>
+      </w:pPr>
+      <w:bookmarkStart w:id="3" w:name="_Toc445420899"/>
+      <w:r>
+        <w:t>Version « basique » du système Client-Serveur</w:t>
+      </w:r>
+      <w:bookmarkEnd w:id="3"/>
+    </w:p>
+    <w:p>
+      <w:r>
+        <w:t xml:space="preserve">Pour faciliter l’implémentation de l’application Client-Serveur permettant de jouer à un jeu de type </w:t>
+      </w:r>
+      <w:proofErr w:type="spellStart"/>
+      <w:r>
+        <w:t>Shi</w:t>
+      </w:r>
+      <w:proofErr w:type="spellEnd"/>
+      <w:r>
+        <w:t>-Fu-Mi en réseau. Dans cet objectif, nous devions d’abord coder l’algorithme en C distribué en classe ; cette partie nous a permis d’échanger des données (à sens unique) de type texte entre 2 utilisateurs (l’un jouant le rôle du serveur et l’autre le rôle du client) et aussi de vérifier le paramétrage des configurations réseaux de chaque machine.</w:t>
+      </w:r>
+    </w:p>
+    <w:p>
+      <w:pPr>
+        <w:ind w:left="1559"/>
+      </w:pPr>
+      <w:r>
+        <w:rPr>
+          <w:noProof/>
+          <w:lang w:eastAsia="fr-FR"/>
+        </w:rPr>
+        <mc:AlternateContent>
+          <mc:Choice Requires="wps">
+            <w:drawing>
+              <wp:anchor distT="0" distB="0" distL="114300" distR="114300" simplePos="0" relativeHeight="251660288" behindDoc="0" locked="0" layoutInCell="1" allowOverlap="1" wp14:anchorId="723AB7F3" wp14:editId="51AFD4EB">
+                <wp:simplePos x="0" y="0"/>
+                <wp:positionH relativeFrom="column">
+                  <wp:posOffset>-899795</wp:posOffset>
+                </wp:positionH>
+                <wp:positionV relativeFrom="paragraph">
+                  <wp:posOffset>1021080</wp:posOffset>
+                </wp:positionV>
+                <wp:extent cx="7676515" cy="635"/>
+                <wp:effectExtent l="0" t="0" r="635" b="0"/>
+                <wp:wrapSquare wrapText="bothSides"/>
+                <wp:docPr id="2" name="Zone de texte 2"/>
+                <wp:cNvGraphicFramePr/>
+                <a:graphic xmlns:a="http://schemas.openxmlformats.org/drawingml/2006/main">
+                  <a:graphicData uri="http://schemas.microsoft.com/office/word/2010/wordprocessingShape">
+                    <wps:wsp>
+                      <wps:cNvSpPr txBox="1"/>
+                      <wps:spPr>
+                        <a:xfrm>
+                          <a:off x="0" y="0"/>
+                          <a:ext cx="7676515" cy="635"/>
+                        </a:xfrm>
+                        <a:prstGeom prst="rect">
+                          <a:avLst/>
+                        </a:prstGeom>
+                        <a:solidFill>
+                          <a:prstClr val="white"/>
+                        </a:solidFill>
+                        <a:ln>
+                          <a:noFill/>
+                        </a:ln>
+                        <a:effectLst/>
+                      </wps:spPr>
+                      <wps:txbx>
+                        <w:txbxContent>
+                          <w:p>
+                            <w:pPr>
+                              <w:pStyle w:val="Lgende"/>
+                              <w:jc w:val="center"/>
+                              <w:rPr>
+                                <w:noProof/>
+                              </w:rPr>
+                            </w:pPr>
+                            <w:bookmarkStart w:id="4" w:name="_Toc445421158"/>
+                            <w:r>
+                              <w:t xml:space="preserve">Figure </w:t>
+                            </w:r>
+                            <w:fldSimple w:instr=" SEQ Figure \* ARABIC ">
+                              <w:r>
+                                <w:rPr>
+                                  <w:noProof/>
+                                </w:rPr>
+                                <w:t>1</w:t>
+                              </w:r>
+                            </w:fldSimple>
+                            <w:r>
+                              <w:t xml:space="preserve"> </w:t>
+                            </w:r>
+                            <w:r>
+                              <w:t>Capture d’écran d’un échange de data en localhost</w:t>
+                            </w:r>
+                            <w:bookmarkEnd w:id="4"/>
+                          </w:p>
+                        </w:txbxContent>
+                      </wps:txbx>
+                      <wps:bodyPr rot="0" spcFirstLastPara="0" vertOverflow="overflow" horzOverflow="overflow" vert="horz" wrap="square" lIns="0" tIns="0" rIns="0" bIns="0" numCol="1" spcCol="0" rtlCol="0" fromWordArt="0" anchor="ctr" anchorCtr="0" forceAA="0" compatLnSpc="1">
+                        <a:prstTxWarp prst="textNoShape">
+                          <a:avLst/>
+                        </a:prstTxWarp>
+                        <a:spAutoFit/>
+                      </wps:bodyPr>
+                    </wps:wsp>
+                  </a:graphicData>
+                </a:graphic>
+              </wp:anchor>
+            </w:drawing>
+          </mc:Choice>
+          <mc:Fallback>
+            <w:pict>
+              <v:shapetype w14:anchorId="723AB7F3" id="_x0000_t202" coordsize="21600,21600" o:spt="202" path="m,l,21600r21600,l21600,xe">
+                <v:stroke joinstyle="miter"/>
+                <v:path gradientshapeok="t" o:connecttype="rect"/>
+              </v:shapetype>
+              <v:shape id="Zone de texte 2" o:spid="_x0000_s1026" type="#_x0000_t202" style="position:absolute;left:0;text-align:left;margin-left:-70.85pt;margin-top:80.4pt;width:604.45pt;height:.05pt;z-index:251660288;visibility:visible;mso-wrap-style:square;mso-wrap-distance-left:9pt;mso-wrap-distance-top:0;mso-wrap-distance-right:9pt;mso-wrap-distance-bottom:0;mso-position-horizontal:absolute;mso-position-horizontal-relative:text;mso-position-vertical:absolute;mso-position-vertical-relative:text;v-text-anchor:middle" o:gfxdata="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" stroked="f">
+                <v:textbox style="mso-fit-shape-to-text:t" inset="0,0,0,0">
+                  <w:txbxContent>
+                    <w:p>
+                      <w:pPr>
+                        <w:pStyle w:val="Lgende"/>
+                        <w:jc w:val="center"/>
+                        <w:rPr>
+                          <w:noProof/>
+                        </w:rPr>
+                      </w:pPr>
+                      <w:bookmarkStart w:id="5" w:name="_Toc445421158"/>
+                      <w:r>
+                        <w:t xml:space="preserve">Figure </w:t>
+                      </w:r>
+                      <w:fldSimple w:instr=" SEQ Figure \* ARABIC ">
+                        <w:r>
+                          <w:rPr>
+                            <w:noProof/>
+                          </w:rPr>
+                          <w:t>1</w:t>
+                        </w:r>
+                      </w:fldSimple>
+                      <w:r>
+                        <w:t xml:space="preserve"> </w:t>
+                      </w:r>
+                      <w:r>
+                        <w:t>Capture d’écran d’un échange de data en localhost</w:t>
+                      </w:r>
+                      <w:bookmarkEnd w:id="5"/>
+                    </w:p>
+                  </w:txbxContent>
+                </v:textbox>
+                <w10:wrap type="square"/>
+              </v:shape>
+            </w:pict>
+          </mc:Fallback>
+        </mc:AlternateContent>
+      </w:r>
+      <w:r>
+        <w:rPr>
+          <w:noProof/>
+          <w:lang w:eastAsia="fr-FR"/>
+        </w:rPr>
+        <w:drawing>
+          <wp:anchor distT="0" distB="0" distL="114300" distR="114300" simplePos="0" relativeHeight="251658240" behindDoc="0" locked="0" layoutInCell="1" allowOverlap="1" wp14:anchorId="497EB454" wp14:editId="1CD8E750">
+            <wp:simplePos x="0" y="0"/>
+            <wp:positionH relativeFrom="page">
+              <wp:align>left</wp:align>
+            </wp:positionH>
+            <wp:positionV relativeFrom="paragraph">
+              <wp:posOffset>182880</wp:posOffset>
+            </wp:positionV>
+            <wp:extent cx="7676799" cy="781050"/>
+            <wp:effectExtent l="0" t="0" r="635" b="0"/>
+            <wp:wrapSquare wrapText="bothSides"/>
+            <wp:docPr id="1" name="Image 1"/>
+            <wp:cNvGraphicFramePr>
+              <a:graphicFrameLocks xmlns:a="http://schemas.openxmlformats.org/drawingml/2006/main" noChangeAspect="1"/>
+            </wp:cNvGraphicFramePr>
+            <a:graphic xmlns:a="http://schemas.openxmlformats.org/drawingml/2006/main">
+              <a:graphicData uri="http://schemas.openxmlformats.org/drawingml/2006/picture">
+                <pic:pic xmlns:pic="http://schemas.openxmlformats.org/drawingml/2006/picture">
+                  <pic:nvPicPr>
+                    <pic:cNvPr id="1" name="Echange_mots.jpg"/>
+                    <pic:cNvPicPr/>
+                  </pic:nvPicPr>
+                  <pic:blipFill>
+                    <a:blip r:embed="rId8">
+                      <a:extLst>
+                        <a:ext uri="{28A0092B-C50C-407E-A947-70E740481C1C}">
+                          <a14:useLocalDpi xmlns:a14="http://schemas.microsoft.com/office/drawing/2010/main" val="0"/>
+                        </a:ext>
+                      </a:extLst>
+                    </a:blip>
+                    <a:stretch>
+                      <a:fillRect/>
+                    </a:stretch>
+                  </pic:blipFill>
+                  <pic:spPr>
+                    <a:xfrm>
+                      <a:off x="0" y="0"/>
+                      <a:ext cx="7676799" cy="781050"/>
+                    </a:xfrm>
+                    <a:prstGeom prst="rect">
+                      <a:avLst/>
+                    </a:prstGeom>
+                  </pic:spPr>
+                </pic:pic>
+              </a:graphicData>
+            </a:graphic>
+            <wp14:sizeRelH relativeFrom="margin">
+              <wp14:pctWidth>0</wp14:pctWidth>
+            </wp14:sizeRelH>
+            <wp14:sizeRelV relativeFrom="margin">
+              <wp14:pctHeight>0</wp14:pctHeight>
+            </wp14:sizeRelV>
+          </wp:anchor>
+        </w:drawing>
+      </w:r>
+    </w:p>
+    <w:p>
+      <w:pPr>
+        <w:pStyle w:val="Documentinsr"/>
+        <w:jc w:val="both"/>
+      </w:pPr>
+    </w:p>
+    <w:p>
+      <w:r>
+        <w:t>Dans un second temps, nous avons eu à ajouter la partie échange de fichier (étudier en TD) pour ainsi pouvoir transférer un fichier du serveur vers le client selon la demande de ce dernier.</w:t>
+      </w:r>
+    </w:p>
+    <w:p>
+      <w:r>
+        <w:t>INSERER CAPTURE D’ECHANGE DE FICHIER AVEC WIRESHARK</w:t>
+      </w:r>
+    </w:p>
+    <w:p>
+      <w:pPr>
+        <w:pStyle w:val="Titre2"/>
+      </w:pPr>
+      <w:bookmarkStart w:id="6" w:name="_Toc445420900"/>
+      <w:r>
+        <w:t>Implémentation de la version basique</w:t>
+      </w:r>
+      <w:bookmarkEnd w:id="6"/>
+    </w:p>
+    <w:p>
+      <w:r>
+        <w:t>En effet dans cette partie, il nous est demandé de transmettre du serveur vers le client une série de 10 nombres aléatoires, pour cela il a fallu d’ajouter une ligne au code du serveur qui permette au serveur d’envoyer cette série au client dernièrement connecté ; puis ensuite de calculer le temps aller-retour d’une requête ainsi que sa réponse.</w:t>
+      </w:r>
+    </w:p>
+    <w:p>
+      <w:r>
+        <w:t>INSERER CAPTURE DU TEMPS DE REQUETE ET REPONSE</w:t>
+      </w:r>
+    </w:p>
+    <w:p>
+      <w:pPr>
+        <w:pStyle w:val="Titre2"/>
+      </w:pPr>
+      <w:bookmarkStart w:id="7" w:name="_Toc445420901"/>
+      <w:r>
+        <w:lastRenderedPageBreak/>
+        <w:t xml:space="preserve">Implémentation du jeu </w:t>
+      </w:r>
+      <w:proofErr w:type="spellStart"/>
+      <w:r>
+        <w:t>Shi</w:t>
+      </w:r>
+      <w:proofErr w:type="spellEnd"/>
+      <w:r>
+        <w:t>-Fu-Mi</w:t>
+      </w:r>
+      <w:bookmarkEnd w:id="7"/>
+    </w:p>
+    <w:p>
+      <w:r>
+        <w:t xml:space="preserve">Pour réussir à implémenter le </w:t>
+      </w:r>
+      <w:proofErr w:type="spellStart"/>
+      <w:r>
+        <w:t>Shi</w:t>
+      </w:r>
+      <w:proofErr w:type="spellEnd"/>
+      <w:r>
+        <w:t>-Fu-Mi au serveur, il est tout d’abord nécessaire de programme un Sh-Fu-Mi et d’étudier la façon dont il serait possible de l’implémenter dans le socket réseau. Une fois cela fait, il suffit de lancer le programme et de jouer une partie.</w:t>
+      </w:r>
+    </w:p>
+    <w:p>
+      <w:r>
+        <w:t>INSERER CAPTURE D’UNE PARTIE EN COURS</w:t>
+      </w:r>
+    </w:p>
+    <w:p>
+      <w:pPr>
+        <w:pStyle w:val="Titre1"/>
+      </w:pPr>
+      <w:bookmarkStart w:id="8" w:name="_Toc445420902"/>
+      <w:r>
+        <w:t>Mise en place des Sockets UDP</w:t>
+      </w:r>
+      <w:bookmarkEnd w:id="8"/>
+    </w:p>
+    <w:p>
+      <w:pPr>
+        <w:pStyle w:val="Titre1"/>
+      </w:pPr>
+      <w:r>
+        <w:br w:type="page"/>
+      </w:r>
+      <w:bookmarkStart w:id="9" w:name="_Toc445420903"/>
+      <w:r>
+        <w:lastRenderedPageBreak/>
+        <w:t>Annexes : Codes sources</w:t>
+      </w:r>
+      <w:bookmarkEnd w:id="9"/>
+    </w:p>
+    <w:p>
+      <w:r>
+        <w:t>LIEN HYPERTEXTE VERS CODES EN ANNEXES .c ET LES INSERER ICI</w:t>
+      </w:r>
     </w:p>
     <w:p/>
+    <w:sdt>
+      <w:sdtPr>
+        <w:rPr>
+          <w:rFonts w:asciiTheme="minorHAnsi" w:eastAsiaTheme="minorHAnsi" w:hAnsiTheme="minorHAnsi" w:cstheme="minorBidi"/>
+          <w:color w:val="auto"/>
+          <w:sz w:val="22"/>
+          <w:szCs w:val="22"/>
+          <w:lang w:eastAsia="en-US"/>
+        </w:rPr>
+        <w:id w:val="1825156013"/>
+        <w:docPartObj>
+          <w:docPartGallery w:val="Table of Contents"/>
+          <w:docPartUnique/>
+        </w:docPartObj>
+      </w:sdtPr>
+      <w:sdtEndPr>
+        <w:rPr>
+          <w:b/>
+          <w:bCs/>
+        </w:rPr>
+      </w:sdtEndPr>
+      <w:sdtContent>
+        <w:p>
+          <w:pPr>
+            <w:pStyle w:val="En-ttedetabledesmatires"/>
+          </w:pPr>
+          <w:r>
+            <w:t>Table des matières</w:t>
+          </w:r>
+        </w:p>
+        <w:p>
+          <w:pPr>
+            <w:pStyle w:val="TM1"/>
+            <w:tabs>
+              <w:tab w:val="left" w:pos="440"/>
+              <w:tab w:val="right" w:leader="dot" w:pos="9062"/>
+            </w:tabs>
+            <w:rPr>
+              <w:noProof/>
+            </w:rPr>
+          </w:pPr>
+          <w:r>
+            <w:fldChar w:fldCharType="begin"/>
+          </w:r>
+          <w:r>
+            <w:instrText xml:space="preserve"> TOC \o "1-3" \h \z \u </w:instrText>
+          </w:r>
+          <w:r>
+            <w:fldChar w:fldCharType="separate"/>
+          </w:r>
+          <w:hyperlink w:anchor="_Toc445420897" w:history="1">
+            <w:r>
+              <w:rPr>
+                <w:rStyle w:val="Lienhypertexte"/>
+                <w:noProof/>
+              </w:rPr>
+              <w:t>1.</w:t>
+            </w:r>
+            <w:r>
+              <w:rPr>
+                <w:noProof/>
+              </w:rPr>
+              <w:tab/>
+            </w:r>
+            <w:r>
+              <w:rPr>
+                <w:rStyle w:val="Lienhypertexte"/>
+                <w:noProof/>
+              </w:rPr>
+              <w:t>Recherche d’informations</w:t>
+            </w:r>
+            <w:r>
+              <w:rPr>
+                <w:noProof/>
+                <w:webHidden/>
+              </w:rPr>
+              <w:tab/>
+            </w:r>
+            <w:r>
+              <w:rPr>
+                <w:noProof/>
+                <w:webHidden/>
+              </w:rPr>
+              <w:fldChar w:fldCharType="begin"/>
+            </w:r>
+            <w:r>
+              <w:rPr>
+                <w:noProof/>
+                <w:webHidden/>
+              </w:rPr>
+              <w:instrText xml:space="preserve"> PAGEREF _Toc445420897 \h </w:instrText>
+            </w:r>
+            <w:r>
+              <w:rPr>
+                <w:noProof/>
+                <w:webHidden/>
+              </w:rPr>
+            </w:r>
+            <w:r>
+              <w:rPr>
+                <w:noProof/>
+                <w:webHidden/>
+              </w:rPr>
+              <w:fldChar w:fldCharType="separate"/>
+            </w:r>
+            <w:r>
+              <w:rPr>
+                <w:noProof/>
+                <w:webHidden/>
+              </w:rPr>
+              <w:t>1</w:t>
+            </w:r>
+            <w:r>
+              <w:rPr>
+                <w:noProof/>
+                <w:webHidden/>
+              </w:rPr>
+              <w:fldChar w:fldCharType="end"/>
+            </w:r>
+          </w:hyperlink>
+        </w:p>
+        <w:p>
+          <w:pPr>
+            <w:pStyle w:val="TM1"/>
+            <w:tabs>
+              <w:tab w:val="left" w:pos="440"/>
+              <w:tab w:val="right" w:leader="dot" w:pos="9062"/>
+            </w:tabs>
+            <w:rPr>
+              <w:noProof/>
+            </w:rPr>
+          </w:pPr>
+          <w:hyperlink w:anchor="_Toc445420898" w:history="1">
+            <w:r>
+              <w:rPr>
+                <w:rStyle w:val="Lienhypertexte"/>
+                <w:noProof/>
+              </w:rPr>
+              <w:t>2.</w:t>
+            </w:r>
+            <w:r>
+              <w:rPr>
+                <w:noProof/>
+              </w:rPr>
+              <w:tab/>
+            </w:r>
+            <w:r>
+              <w:rPr>
+                <w:rStyle w:val="Lienhypertexte"/>
+                <w:noProof/>
+              </w:rPr>
+              <w:t>Mise en place des Sockets TCP</w:t>
+            </w:r>
+            <w:r>
+              <w:rPr>
+                <w:noProof/>
+                <w:webHidden/>
+              </w:rPr>
+              <w:tab/>
+            </w:r>
+            <w:r>
+              <w:rPr>
+                <w:noProof/>
+                <w:webHidden/>
+              </w:rPr>
+              <w:fldChar w:fldCharType="begin"/>
+            </w:r>
+            <w:r>
+              <w:rPr>
+                <w:noProof/>
+                <w:webHidden/>
+              </w:rPr>
+              <w:instrText xml:space="preserve"> PAGEREF _Toc445420898 \h </w:instrText>
+            </w:r>
+            <w:r>
+              <w:rPr>
+                <w:noProof/>
+                <w:webHidden/>
+              </w:rPr>
+            </w:r>
+            <w:r>
+              <w:rPr>
+                <w:noProof/>
+                <w:webHidden/>
+              </w:rPr>
+              <w:fldChar w:fldCharType="separate"/>
+            </w:r>
+            <w:r>
+              <w:rPr>
+                <w:noProof/>
+                <w:webHidden/>
+              </w:rPr>
+              <w:t>1</w:t>
+            </w:r>
+            <w:r>
+              <w:rPr>
+                <w:noProof/>
+                <w:webHidden/>
+              </w:rPr>
+              <w:fldChar w:fldCharType="end"/>
+            </w:r>
+          </w:hyperlink>
+        </w:p>
+        <w:p>
+          <w:pPr>
+            <w:pStyle w:val="TM2"/>
+            <w:tabs>
+              <w:tab w:val="left" w:pos="660"/>
+              <w:tab w:val="right" w:leader="dot" w:pos="9062"/>
+            </w:tabs>
+            <w:rPr>
+              <w:noProof/>
+            </w:rPr>
+          </w:pPr>
+          <w:hyperlink w:anchor="_Toc445420899" w:history="1">
+            <w:r>
+              <w:rPr>
+                <w:rStyle w:val="Lienhypertexte"/>
+                <w:noProof/>
+              </w:rPr>
+              <w:t>a.</w:t>
+            </w:r>
+            <w:r>
+              <w:rPr>
+                <w:noProof/>
+              </w:rPr>
+              <w:tab/>
+            </w:r>
+            <w:r>
+              <w:rPr>
+                <w:rStyle w:val="Lienhypertexte"/>
+                <w:noProof/>
+              </w:rPr>
+              <w:t>Version « basique » du système Client-Serveur</w:t>
+            </w:r>
+            <w:r>
+              <w:rPr>
+                <w:noProof/>
+                <w:webHidden/>
+              </w:rPr>
+              <w:tab/>
+            </w:r>
+            <w:r>
+              <w:rPr>
+                <w:noProof/>
+                <w:webHidden/>
+              </w:rPr>
+              <w:fldChar w:fldCharType="begin"/>
+            </w:r>
+            <w:r>
+              <w:rPr>
+                <w:noProof/>
+                <w:webHidden/>
+              </w:rPr>
+              <w:instrText xml:space="preserve"> PAGEREF _Toc445420899 \h </w:instrText>
+            </w:r>
+            <w:r>
+              <w:rPr>
+                <w:noProof/>
+                <w:webHidden/>
+              </w:rPr>
+            </w:r>
+            <w:r>
+              <w:rPr>
+                <w:noProof/>
+                <w:webHidden/>
+              </w:rPr>
+              <w:fldChar w:fldCharType="separate"/>
+            </w:r>
+            <w:r>
+              <w:rPr>
+                <w:noProof/>
+                <w:webHidden/>
+              </w:rPr>
+              <w:t>1</w:t>
+            </w:r>
+            <w:r>
+              <w:rPr>
+                <w:noProof/>
+                <w:webHidden/>
+              </w:rPr>
+              <w:fldChar w:fldCharType="end"/>
+            </w:r>
+          </w:hyperlink>
+        </w:p>
+        <w:p>
+          <w:pPr>
+            <w:pStyle w:val="TM2"/>
+            <w:tabs>
+              <w:tab w:val="left" w:pos="660"/>
+              <w:tab w:val="right" w:leader="dot" w:pos="9062"/>
+            </w:tabs>
+            <w:rPr>
+              <w:noProof/>
+            </w:rPr>
+          </w:pPr>
+          <w:hyperlink w:anchor="_Toc445420900" w:history="1">
+            <w:r>
+              <w:rPr>
+                <w:rStyle w:val="Lienhypertexte"/>
+                <w:noProof/>
+              </w:rPr>
+              <w:t>b.</w:t>
+            </w:r>
+            <w:r>
+              <w:rPr>
+                <w:noProof/>
+              </w:rPr>
+              <w:tab/>
+            </w:r>
+            <w:r>
+              <w:rPr>
+                <w:rStyle w:val="Lienhypertexte"/>
+                <w:noProof/>
+              </w:rPr>
+              <w:t>Implémentation de la version basique</w:t>
+            </w:r>
+            <w:r>
+              <w:rPr>
+                <w:noProof/>
+                <w:webHidden/>
+              </w:rPr>
+              <w:tab/>
+            </w:r>
+            <w:r>
+              <w:rPr>
+                <w:noProof/>
+                <w:webHidden/>
+              </w:rPr>
+              <w:fldChar w:fldCharType="begin"/>
+            </w:r>
+            <w:r>
+              <w:rPr>
+                <w:noProof/>
+                <w:webHidden/>
+              </w:rPr>
+              <w:instrText xml:space="preserve"> PAGEREF _Toc445420900 \h </w:instrText>
+            </w:r>
+            <w:r>
+              <w:rPr>
+                <w:noProof/>
+                <w:webHidden/>
+              </w:rPr>
+            </w:r>
+            <w:r>
+              <w:rPr>
+                <w:noProof/>
+                <w:webHidden/>
+              </w:rPr>
+              <w:fldChar w:fldCharType="separate"/>
+            </w:r>
+            <w:r>
+              <w:rPr>
+                <w:noProof/>
+                <w:webHidden/>
+              </w:rPr>
+              <w:t>1</w:t>
+            </w:r>
+            <w:r>
+              <w:rPr>
+                <w:noProof/>
+                <w:webHidden/>
+              </w:rPr>
+              <w:fldChar w:fldCharType="end"/>
+            </w:r>
+          </w:hyperlink>
+        </w:p>
+        <w:p>
+          <w:pPr>
+            <w:pStyle w:val="TM2"/>
+            <w:tabs>
+              <w:tab w:val="left" w:pos="660"/>
+              <w:tab w:val="right" w:leader="dot" w:pos="9062"/>
+            </w:tabs>
+            <w:rPr>
+              <w:noProof/>
+            </w:rPr>
+          </w:pPr>
+          <w:hyperlink w:anchor="_Toc445420901" w:history="1">
+            <w:r>
+              <w:rPr>
+                <w:rStyle w:val="Lienhypertexte"/>
+                <w:noProof/>
+              </w:rPr>
+              <w:t>c.</w:t>
+            </w:r>
+            <w:r>
+              <w:rPr>
+                <w:noProof/>
+              </w:rPr>
+              <w:tab/>
+            </w:r>
+            <w:r>
+              <w:rPr>
+                <w:rStyle w:val="Lienhypertexte"/>
+                <w:noProof/>
+              </w:rPr>
+              <w:t>Implémentation du jeu Shi-Fu-Mi</w:t>
+            </w:r>
+            <w:r>
+              <w:rPr>
+                <w:noProof/>
+                <w:webHidden/>
+              </w:rPr>
+              <w:tab/>
+            </w:r>
+            <w:r>
+              <w:rPr>
+                <w:noProof/>
+                <w:webHidden/>
+              </w:rPr>
+              <w:fldChar w:fldCharType="begin"/>
+            </w:r>
+            <w:r>
+              <w:rPr>
+                <w:noProof/>
+                <w:webHidden/>
+              </w:rPr>
+              <w:instrText xml:space="preserve"> PAGEREF _Toc445420901 \h </w:instrText>
+            </w:r>
+            <w:r>
+              <w:rPr>
+                <w:noProof/>
+                <w:webHidden/>
+              </w:rPr>
+            </w:r>
+            <w:r>
+              <w:rPr>
+                <w:noProof/>
+                <w:webHidden/>
+              </w:rPr>
+              <w:fldChar w:fldCharType="separate"/>
+            </w:r>
+            <w:r>
+              <w:rPr>
+                <w:noProof/>
+                <w:webHidden/>
+              </w:rPr>
+              <w:t>2</w:t>
+            </w:r>
+            <w:r>
+              <w:rPr>
+                <w:noProof/>
+                <w:webHidden/>
+              </w:rPr>
+              <w:fldChar w:fldCharType="end"/>
+            </w:r>
+          </w:hyperlink>
+        </w:p>
+        <w:p>
+          <w:pPr>
+            <w:pStyle w:val="TM1"/>
+            <w:tabs>
+              <w:tab w:val="left" w:pos="440"/>
+              <w:tab w:val="right" w:leader="dot" w:pos="9062"/>
+            </w:tabs>
+            <w:rPr>
+              <w:noProof/>
+            </w:rPr>
+          </w:pPr>
+          <w:hyperlink w:anchor="_Toc445420902" w:history="1">
+            <w:r>
+              <w:rPr>
+                <w:rStyle w:val="Lienhypertexte"/>
+                <w:noProof/>
+              </w:rPr>
+              <w:t>3.</w:t>
+            </w:r>
+            <w:r>
+              <w:rPr>
+                <w:noProof/>
+              </w:rPr>
+              <w:tab/>
+            </w:r>
+            <w:r>
+              <w:rPr>
+                <w:rStyle w:val="Lienhypertexte"/>
+                <w:noProof/>
+              </w:rPr>
+              <w:t>Mise en place des Sockets UDP</w:t>
+            </w:r>
+            <w:r>
+              <w:rPr>
+                <w:noProof/>
+                <w:webHidden/>
+              </w:rPr>
+              <w:tab/>
+            </w:r>
+            <w:r>
+              <w:rPr>
+                <w:noProof/>
+                <w:webHidden/>
+              </w:rPr>
+              <w:fldChar w:fldCharType="begin"/>
+            </w:r>
+            <w:r>
+              <w:rPr>
+                <w:noProof/>
+                <w:webHidden/>
+              </w:rPr>
+              <w:instrText xml:space="preserve"> PAGEREF _Toc445420902 \h </w:instrText>
+            </w:r>
+            <w:r>
+              <w:rPr>
+                <w:noProof/>
+                <w:webHidden/>
+              </w:rPr>
+            </w:r>
+            <w:r>
+              <w:rPr>
+                <w:noProof/>
+                <w:webHidden/>
+              </w:rPr>
+              <w:fldChar w:fldCharType="separate"/>
+            </w:r>
+            <w:r>
+              <w:rPr>
+                <w:noProof/>
+                <w:webHidden/>
+              </w:rPr>
+              <w:t>2</w:t>
+            </w:r>
+            <w:r>
+              <w:rPr>
+                <w:noProof/>
+                <w:webHidden/>
+              </w:rPr>
+              <w:fldChar w:fldCharType="end"/>
+            </w:r>
+          </w:hyperlink>
+        </w:p>
+        <w:p>
+          <w:pPr>
+            <w:pStyle w:val="TM1"/>
+            <w:tabs>
+              <w:tab w:val="left" w:pos="440"/>
+              <w:tab w:val="right" w:leader="dot" w:pos="9062"/>
+            </w:tabs>
+            <w:rPr>
+              <w:noProof/>
+            </w:rPr>
+          </w:pPr>
+          <w:hyperlink w:anchor="_Toc445420903" w:history="1">
+            <w:r>
+              <w:rPr>
+                <w:rStyle w:val="Lienhypertexte"/>
+                <w:noProof/>
+              </w:rPr>
+              <w:t>4.</w:t>
+            </w:r>
+            <w:r>
+              <w:rPr>
+                <w:noProof/>
+              </w:rPr>
+              <w:tab/>
+            </w:r>
+            <w:r>
+              <w:rPr>
+                <w:rStyle w:val="Lienhypertexte"/>
+                <w:noProof/>
+              </w:rPr>
+              <w:t>Annexes : Codes sources</w:t>
+            </w:r>
+            <w:r>
+              <w:rPr>
+                <w:noProof/>
+                <w:webHidden/>
+              </w:rPr>
+              <w:tab/>
+            </w:r>
+            <w:r>
+              <w:rPr>
+                <w:noProof/>
+                <w:webHidden/>
+              </w:rPr>
+              <w:fldChar w:fldCharType="begin"/>
+            </w:r>
+            <w:r>
+              <w:rPr>
+                <w:noProof/>
+                <w:webHidden/>
+              </w:rPr>
+              <w:instrText xml:space="preserve"> PAGEREF _Toc445420903 \h </w:instrText>
+            </w:r>
+            <w:r>
+              <w:rPr>
+                <w:noProof/>
+                <w:webHidden/>
+              </w:rPr>
+            </w:r>
+            <w:r>
+              <w:rPr>
+                <w:noProof/>
+                <w:webHidden/>
+              </w:rPr>
+              <w:fldChar w:fldCharType="separate"/>
+            </w:r>
+            <w:r>
+              <w:rPr>
+                <w:noProof/>
+                <w:webHidden/>
+              </w:rPr>
+              <w:t>3</w:t>
+            </w:r>
+            <w:r>
+              <w:rPr>
+                <w:noProof/>
+                <w:webHidden/>
+              </w:rPr>
+              <w:fldChar w:fldCharType="end"/>
+            </w:r>
+          </w:hyperlink>
+        </w:p>
+        <w:p>
+          <w:r>
+            <w:rPr>
+              <w:b/>
+              <w:bCs/>
+            </w:rPr>
+            <w:fldChar w:fldCharType="end"/>
+          </w:r>
+        </w:p>
+      </w:sdtContent>
+    </w:sdt>
+    <w:p>
+      <w:pPr>
+        <w:pStyle w:val="Tabledesillustrations"/>
+        <w:tabs>
+          <w:tab w:val="right" w:leader="dot" w:pos="9062"/>
+        </w:tabs>
+        <w:rPr>
+          <w:rFonts w:eastAsiaTheme="minorEastAsia"/>
+          <w:noProof/>
+          <w:lang w:eastAsia="fr-FR"/>
+        </w:rPr>
+      </w:pPr>
+      <w:r>
+        <w:fldChar w:fldCharType="begin"/>
+      </w:r>
+      <w:r>
+        <w:instrText xml:space="preserve"> TOC \f F \h \z \c "Figure" </w:instrText>
+      </w:r>
+      <w:r>
+        <w:fldChar w:fldCharType="separate"/>
+      </w:r>
+      <w:hyperlink r:id="rId9" w:anchor="_Toc445421158" w:history="1">
+        <w:r>
+          <w:rPr>
+            <w:rStyle w:val="Lienhypertexte"/>
+            <w:noProof/>
+          </w:rPr>
+          <w:t>Figure 1 Capture d’écran d’un échange de data en localhost</w:t>
+        </w:r>
+        <w:r>
+          <w:rPr>
+            <w:noProof/>
+            <w:webHidden/>
+          </w:rPr>
+          <w:tab/>
+        </w:r>
+        <w:r>
+          <w:rPr>
+            <w:noProof/>
+            <w:webHidden/>
+          </w:rPr>
+          <w:fldChar w:fldCharType="begin"/>
+        </w:r>
+        <w:r>
+          <w:rPr>
+            <w:noProof/>
+            <w:webHidden/>
+          </w:rPr>
+          <w:instrText xml:space="preserve"> PAGEREF _Toc445421158 \h </w:instrText>
+        </w:r>
+        <w:r>
+          <w:rPr>
+            <w:noProof/>
+            <w:webHidden/>
+          </w:rPr>
+        </w:r>
+        <w:r>
+          <w:rPr>
+            <w:noProof/>
+            <w:webHidden/>
+          </w:rPr>
+          <w:fldChar w:fldCharType="separate"/>
+        </w:r>
+        <w:r>
+          <w:rPr>
+            <w:noProof/>
+            <w:webHidden/>
+          </w:rPr>
+          <w:t>1</w:t>
+        </w:r>
+        <w:r>
+          <w:rPr>
+            <w:noProof/>
+            <w:webHidden/>
+          </w:rPr>
+          <w:fldChar w:fldCharType="end"/>
+        </w:r>
+      </w:hyperlink>
+    </w:p>
+    <w:p>
+      <w:r>
+        <w:fldChar w:fldCharType="end"/>
+      </w:r>
+    </w:p>
     <w:sectPr>
-      <w:headerReference w:type="default" r:id="rId7"/>
+      <w:headerReference w:type="default" r:id="rId10"/>
+      <w:footerReference w:type="default" r:id="rId11"/>
       <w:pgSz w:w="11906" w:h="16838"/>
       <w:pgMar w:top="1417" w:right="1417" w:bottom="1417" w:left="1417" w:header="708" w:footer="708" w:gutter="0"/>
       <w:cols w:space="708"/>
@@ -64,6 +1128,52 @@
     </w:p>
   </w:endnote>
 </w:endnotes>
+</file>
+
+<file path=word/footer1.xml><?xml version="1.0" encoding="utf-8"?>
+<w:ftr xmlns:wpc="http://schemas.microsoft.com/office/word/2010/wordprocessingCanvas" xmlns:mc="http://schemas.openxmlformats.org/markup-compatibility/2006" xmlns:o="urn:schemas-microsoft-com:office:office" xmlns:r="http://schemas.openxmlformats.org/officeDocument/2006/relationships" xmlns:m="http://schemas.openxmlformats.org/officeDocument/2006/math" xmlns:v="urn:schemas-microsoft-com:vml" xmlns:wp14="http://schemas.microsoft.com/office/word/2010/wordprocessingDrawing" xmlns:wp="http://schemas.openxmlformats.org/drawingml/2006/wordprocessingDrawing" xmlns:w10="urn:schemas-microsoft-com:office:word" xmlns:w="http://schemas.openxmlformats.org/wordprocessingml/2006/main" xmlns:w14="http://schemas.microsoft.com/office/word/2010/wordml" xmlns:w15="http://schemas.microsoft.com/office/word/2012/wordml" xmlns:wpg="http://schemas.microsoft.com/office/word/2010/wordprocessingGroup" xmlns:wpi="http://schemas.microsoft.com/office/word/2010/wordprocessingInk" xmlns:wne="http://schemas.microsoft.com/office/word/2006/wordml" xmlns:wps="http://schemas.microsoft.com/office/word/2010/wordprocessingShape" mc:Ignorable="w14 w15 wp14">
+  <w:sdt>
+    <w:sdtPr>
+      <w:id w:val="-923416893"/>
+      <w:docPartObj>
+        <w:docPartGallery w:val="Page Numbers (Bottom of Page)"/>
+        <w:docPartUnique/>
+      </w:docPartObj>
+    </w:sdtPr>
+    <w:sdtEndPr/>
+    <w:sdtContent>
+      <w:p>
+        <w:pPr>
+          <w:pStyle w:val="Pieddepage"/>
+          <w:jc w:val="right"/>
+        </w:pPr>
+        <w:r>
+          <w:fldChar w:fldCharType="begin"/>
+        </w:r>
+        <w:r>
+          <w:instrText>PAGE   \* MERGEFORMAT</w:instrText>
+        </w:r>
+        <w:r>
+          <w:fldChar w:fldCharType="separate"/>
+        </w:r>
+        <w:r>
+          <w:rPr>
+            <w:noProof/>
+          </w:rPr>
+          <w:t>2</w:t>
+        </w:r>
+        <w:r>
+          <w:fldChar w:fldCharType="end"/>
+        </w:r>
+      </w:p>
+    </w:sdtContent>
+  </w:sdt>
+  <w:p>
+    <w:pPr>
+      <w:pStyle w:val="Pieddepage"/>
+    </w:pPr>
+  </w:p>
+</w:ftr>
 </file>
 
 <file path=word/footnotes.xml><?xml version="1.0" encoding="utf-8"?>
@@ -117,8 +1227,8 @@
   <w:abstractNum w:abstractNumId="0" w15:restartNumberingAfterBreak="0">
     <w:nsid w:val="4D7F4A3D"/>
     <w:multiLevelType w:val="hybridMultilevel"/>
-    <w:tmpl w:val="721E6482"/>
-    <w:lvl w:ilvl="0" w:tplc="07DAAF10">
+    <w:tmpl w:val="CA9C6D9A"/>
+    <w:lvl w:ilvl="0" w:tplc="230E4F30">
       <w:start w:val="1"/>
       <w:numFmt w:val="lowerLetter"/>
       <w:pStyle w:val="Titre2"/>
@@ -204,15 +1314,15 @@
   <w:abstractNum w:abstractNumId="1" w15:restartNumberingAfterBreak="0">
     <w:nsid w:val="70385A2C"/>
     <w:multiLevelType w:val="hybridMultilevel"/>
-    <w:tmpl w:val="81F07D8A"/>
-    <w:lvl w:ilvl="0" w:tplc="4B906292">
+    <w:tmpl w:val="02F49FAE"/>
+    <w:lvl w:ilvl="0" w:tplc="5A829FBA">
       <w:start w:val="1"/>
       <w:numFmt w:val="upperRoman"/>
       <w:pStyle w:val="Titre3"/>
       <w:lvlText w:val="%1."/>
       <w:lvlJc w:val="right"/>
       <w:pPr>
-        <w:ind w:left="720" w:hanging="360"/>
+        <w:ind w:left="1278" w:hanging="360"/>
       </w:pPr>
     </w:lvl>
     <w:lvl w:ilvl="1" w:tplc="040C0019" w:tentative="1">
@@ -221,7 +1331,7 @@
       <w:lvlText w:val="%2."/>
       <w:lvlJc w:val="left"/>
       <w:pPr>
-        <w:ind w:left="1440" w:hanging="360"/>
+        <w:ind w:left="1998" w:hanging="360"/>
       </w:pPr>
     </w:lvl>
     <w:lvl w:ilvl="2" w:tplc="040C001B" w:tentative="1">
@@ -230,7 +1340,7 @@
       <w:lvlText w:val="%3."/>
       <w:lvlJc w:val="right"/>
       <w:pPr>
-        <w:ind w:left="2160" w:hanging="180"/>
+        <w:ind w:left="2718" w:hanging="180"/>
       </w:pPr>
     </w:lvl>
     <w:lvl w:ilvl="3" w:tplc="040C000F" w:tentative="1">
@@ -239,7 +1349,7 @@
       <w:lvlText w:val="%4."/>
       <w:lvlJc w:val="left"/>
       <w:pPr>
-        <w:ind w:left="2880" w:hanging="360"/>
+        <w:ind w:left="3438" w:hanging="360"/>
       </w:pPr>
     </w:lvl>
     <w:lvl w:ilvl="4" w:tplc="040C0019" w:tentative="1">
@@ -248,7 +1358,7 @@
       <w:lvlText w:val="%5."/>
       <w:lvlJc w:val="left"/>
       <w:pPr>
-        <w:ind w:left="3600" w:hanging="360"/>
+        <w:ind w:left="4158" w:hanging="360"/>
       </w:pPr>
     </w:lvl>
     <w:lvl w:ilvl="5" w:tplc="040C001B" w:tentative="1">
@@ -257,7 +1367,7 @@
       <w:lvlText w:val="%6."/>
       <w:lvlJc w:val="right"/>
       <w:pPr>
-        <w:ind w:left="4320" w:hanging="180"/>
+        <w:ind w:left="4878" w:hanging="180"/>
       </w:pPr>
     </w:lvl>
     <w:lvl w:ilvl="6" w:tplc="040C000F" w:tentative="1">
@@ -266,7 +1376,7 @@
       <w:lvlText w:val="%7."/>
       <w:lvlJc w:val="left"/>
       <w:pPr>
-        <w:ind w:left="5040" w:hanging="360"/>
+        <w:ind w:left="5598" w:hanging="360"/>
       </w:pPr>
     </w:lvl>
     <w:lvl w:ilvl="7" w:tplc="040C0019" w:tentative="1">
@@ -275,7 +1385,7 @@
       <w:lvlText w:val="%8."/>
       <w:lvlJc w:val="left"/>
       <w:pPr>
-        <w:ind w:left="5760" w:hanging="360"/>
+        <w:ind w:left="6318" w:hanging="360"/>
       </w:pPr>
     </w:lvl>
     <w:lvl w:ilvl="8" w:tplc="040C001B" w:tentative="1">
@@ -284,7 +1394,7 @@
       <w:lvlText w:val="%9."/>
       <w:lvlJc w:val="right"/>
       <w:pPr>
-        <w:ind w:left="6480" w:hanging="180"/>
+        <w:ind w:left="7038" w:hanging="180"/>
       </w:pPr>
     </w:lvl>
   </w:abstractNum>
@@ -789,10 +1899,10 @@
   <w:style w:type="paragraph" w:default="1" w:styleId="Normal">
     <w:name w:val="Normal"/>
     <w:qFormat/>
-    <w:rsid w:val="003D64E4"/>
+    <w:rsid w:val="002017E5"/>
     <w:pPr>
       <w:spacing w:line="240" w:lineRule="auto"/>
-      <w:ind w:left="1559" w:right="567"/>
+      <w:ind w:left="1701" w:right="567"/>
       <w:jc w:val="both"/>
     </w:pPr>
   </w:style>
@@ -828,7 +1938,7 @@
     <w:uiPriority w:val="9"/>
     <w:unhideWhenUsed/>
     <w:qFormat/>
-    <w:rsid w:val="00671214"/>
+    <w:rsid w:val="002017E5"/>
     <w:pPr>
       <w:keepNext/>
       <w:keepLines/>
@@ -836,7 +1946,7 @@
         <w:numId w:val="3"/>
       </w:numPr>
       <w:spacing w:before="40" w:after="0"/>
-      <w:ind w:left="1428"/>
+      <w:ind w:left="1281" w:hanging="357"/>
       <w:outlineLvl w:val="1"/>
     </w:pPr>
     <w:rPr>
@@ -853,7 +1963,7 @@
     <w:uiPriority w:val="9"/>
     <w:unhideWhenUsed/>
     <w:qFormat/>
-    <w:rsid w:val="00671214"/>
+    <w:rsid w:val="002017E5"/>
     <w:pPr>
       <w:keepNext/>
       <w:keepLines/>
@@ -861,7 +1971,7 @@
         <w:numId w:val="4"/>
       </w:numPr>
       <w:spacing w:before="40" w:after="0"/>
-      <w:ind w:left="2136"/>
+      <w:ind w:left="1848" w:hanging="357"/>
       <w:outlineLvl w:val="2"/>
     </w:pPr>
     <w:rPr>
@@ -975,7 +2085,7 @@
     <w:basedOn w:val="Policepardfaut"/>
     <w:link w:val="Titre2"/>
     <w:uiPriority w:val="9"/>
-    <w:rsid w:val="00671214"/>
+    <w:rsid w:val="002017E5"/>
     <w:rPr>
       <w:rFonts w:asciiTheme="majorHAnsi" w:eastAsiaTheme="majorEastAsia" w:hAnsiTheme="majorHAnsi" w:cstheme="majorBidi"/>
       <w:sz w:val="28"/>
@@ -987,7 +2097,7 @@
     <w:basedOn w:val="Policepardfaut"/>
     <w:link w:val="Titre3"/>
     <w:uiPriority w:val="9"/>
-    <w:rsid w:val="00671214"/>
+    <w:rsid w:val="002017E5"/>
     <w:rPr>
       <w:rFonts w:asciiTheme="majorHAnsi" w:eastAsiaTheme="majorEastAsia" w:hAnsiTheme="majorHAnsi" w:cstheme="majorBidi"/>
       <w:sz w:val="24"/>
@@ -1061,6 +2171,109 @@
       <w:iCs/>
       <w:color w:val="2E74B5" w:themeColor="accent1" w:themeShade="BF"/>
     </w:rPr>
+  </w:style>
+  <w:style w:type="paragraph" w:customStyle="1" w:styleId="Documentinsr">
+    <w:name w:val="Document inséré"/>
+    <w:basedOn w:val="Normal"/>
+    <w:next w:val="Normal"/>
+    <w:qFormat/>
+    <w:rsid w:val="002017E5"/>
+    <w:pPr>
+      <w:spacing w:line="480" w:lineRule="auto"/>
+      <w:ind w:left="0"/>
+      <w:jc w:val="center"/>
+    </w:pPr>
+    <w:rPr>
+      <w:u w:val="single"/>
+    </w:rPr>
+  </w:style>
+  <w:style w:type="paragraph" w:styleId="En-ttedetabledesmatires">
+    <w:name w:val="TOC Heading"/>
+    <w:basedOn w:val="Titre1"/>
+    <w:next w:val="Normal"/>
+    <w:uiPriority w:val="39"/>
+    <w:unhideWhenUsed/>
+    <w:qFormat/>
+    <w:rsid w:val="0019470E"/>
+    <w:pPr>
+      <w:numPr>
+        <w:numId w:val="0"/>
+      </w:numPr>
+      <w:spacing w:after="0"/>
+      <w:outlineLvl w:val="9"/>
+    </w:pPr>
+    <w:rPr>
+      <w:color w:val="2E74B5" w:themeColor="accent1" w:themeShade="BF"/>
+      <w:lang w:eastAsia="fr-FR"/>
+    </w:rPr>
+  </w:style>
+  <w:style w:type="paragraph" w:styleId="TM1">
+    <w:name w:val="toc 1"/>
+    <w:basedOn w:val="Normal"/>
+    <w:next w:val="Normal"/>
+    <w:autoRedefine/>
+    <w:uiPriority w:val="39"/>
+    <w:unhideWhenUsed/>
+    <w:rsid w:val="0019470E"/>
+    <w:pPr>
+      <w:spacing w:after="100"/>
+      <w:ind w:left="0"/>
+    </w:pPr>
+  </w:style>
+  <w:style w:type="paragraph" w:styleId="TM2">
+    <w:name w:val="toc 2"/>
+    <w:basedOn w:val="Normal"/>
+    <w:next w:val="Normal"/>
+    <w:autoRedefine/>
+    <w:uiPriority w:val="39"/>
+    <w:unhideWhenUsed/>
+    <w:rsid w:val="0019470E"/>
+    <w:pPr>
+      <w:spacing w:after="100"/>
+      <w:ind w:left="220"/>
+    </w:pPr>
+  </w:style>
+  <w:style w:type="character" w:styleId="Lienhypertexte">
+    <w:name w:val="Hyperlink"/>
+    <w:basedOn w:val="Policepardfaut"/>
+    <w:uiPriority w:val="99"/>
+    <w:unhideWhenUsed/>
+    <w:rsid w:val="0019470E"/>
+    <w:rPr>
+      <w:color w:val="0563C1" w:themeColor="hyperlink"/>
+      <w:u w:val="single"/>
+    </w:rPr>
+  </w:style>
+  <w:style w:type="paragraph" w:styleId="Lgende">
+    <w:name w:val="caption"/>
+    <w:basedOn w:val="Normal"/>
+    <w:next w:val="Normal"/>
+    <w:uiPriority w:val="35"/>
+    <w:unhideWhenUsed/>
+    <w:qFormat/>
+    <w:rsid w:val="00B33002"/>
+    <w:pPr>
+      <w:spacing w:after="200"/>
+    </w:pPr>
+    <w:rPr>
+      <w:i/>
+      <w:iCs/>
+      <w:color w:val="44546A" w:themeColor="text2"/>
+      <w:sz w:val="18"/>
+      <w:szCs w:val="18"/>
+    </w:rPr>
+  </w:style>
+  <w:style w:type="paragraph" w:styleId="Tabledesillustrations">
+    <w:name w:val="table of figures"/>
+    <w:basedOn w:val="Normal"/>
+    <w:next w:val="Normal"/>
+    <w:uiPriority w:val="99"/>
+    <w:unhideWhenUsed/>
+    <w:rsid w:val="00B33002"/>
+    <w:pPr>
+      <w:spacing w:after="0"/>
+      <w:ind w:left="0"/>
+    </w:pPr>
   </w:style>
 </w:styles>
 </file>
@@ -1324,4 +2537,16 @@
     </a:ext>
   </a:extLst>
 </a:theme>
+</file>
+
+<file path=customXml/item1.xml><?xml version="1.0" encoding="utf-8"?>
+<b:Sources xmlns:b="http://schemas.openxmlformats.org/officeDocument/2006/bibliography" xmlns="http://schemas.openxmlformats.org/officeDocument/2006/bibliography" SelectedStyle="\APASixthEditionOfficeOnline.xsl" StyleName="APA" Version="6"/>
+</file>
+
+<file path=customXml/itemProps1.xml><?xml version="1.0" encoding="utf-8"?>
+<ds:datastoreItem xmlns:ds="http://schemas.openxmlformats.org/officeDocument/2006/customXml" ds:itemID="{7007FE4F-9BA4-4EC4-B1DE-777C79807EB4}">
+  <ds:schemaRefs>
+    <ds:schemaRef ds:uri="http://schemas.openxmlformats.org/officeDocument/2006/bibliography"/>
+  </ds:schemaRefs>
+</ds:datastoreItem>
 </file>
</xml_diff>